<commit_message>
Updated hyperlinks in CV. Also added a pdf version.
</commit_message>
<xml_diff>
--- a/CV.docx
+++ b/CV.docx
@@ -266,8 +266,6 @@
               </w:rPr>
               <w:t>Residence: Enschede, NL</w:t>
             </w:r>
-            <w:bookmarkStart w:id="0" w:name="_GoBack"/>
-            <w:bookmarkEnd w:id="0"/>
           </w:p>
           <w:p>
             <w:pPr>
@@ -478,6 +476,7 @@
               <w:showingPlcHdr/>
               <w15:appearance w15:val="hidden"/>
             </w:sdtPr>
+            <w:sdtEndPr/>
             <w:sdtContent>
               <w:p>
                 <w:pPr>
@@ -553,6 +552,7 @@
               <w:showingPlcHdr/>
               <w15:appearance w15:val="hidden"/>
             </w:sdtPr>
+            <w:sdtEndPr/>
             <w:sdtContent>
               <w:p>
                 <w:pPr>
@@ -576,14 +576,29 @@
                 <w:lang w:val="en-GB"/>
               </w:rPr>
             </w:pPr>
-            <w:r>
-              <w:rPr>
-                <w:color w:val="B85A22" w:themeColor="accent2" w:themeShade="BF"/>
-                <w:u w:val="single"/>
-                <w:lang w:val="en-GB"/>
-              </w:rPr>
-              <w:t>tristan-smeets@outlook.com</w:t>
-            </w:r>
+            <w:hyperlink r:id="rId12" w:history="1">
+              <w:r>
+                <w:rPr>
+                  <w:rStyle w:val="Hyperlink"/>
+                  <w:lang w:val="en-GB"/>
+                </w:rPr>
+                <w:t>tristan-smeet</w:t>
+              </w:r>
+              <w:r>
+                <w:rPr>
+                  <w:rStyle w:val="Hyperlink"/>
+                  <w:lang w:val="en-GB"/>
+                </w:rPr>
+                <w:t>s</w:t>
+              </w:r>
+              <w:r>
+                <w:rPr>
+                  <w:rStyle w:val="Hyperlink"/>
+                  <w:lang w:val="en-GB"/>
+                </w:rPr>
+                <w:t>@outlook.com</w:t>
+              </w:r>
+            </w:hyperlink>
           </w:p>
           <w:p>
             <w:pPr>
@@ -605,6 +620,7 @@
               <w:showingPlcHdr/>
               <w15:appearance w15:val="hidden"/>
             </w:sdtPr>
+            <w:sdtEndPr/>
             <w:sdtContent>
               <w:p>
                 <w:pPr>
@@ -624,19 +640,23 @@
           <w:p>
             <w:pPr>
               <w:rPr>
-                <w:color w:val="B85A22" w:themeColor="accent2" w:themeShade="BF"/>
+                <w:color w:val="7B3C17" w:themeColor="accent2" w:themeShade="80"/>
                 <w:u w:val="single"/>
                 <w:lang w:val="en-GB"/>
               </w:rPr>
             </w:pPr>
-            <w:r>
-              <w:rPr>
-                <w:color w:val="B85A22" w:themeColor="accent2" w:themeShade="BF"/>
-                <w:u w:val="single"/>
-                <w:lang w:val="en-GB"/>
-              </w:rPr>
-              <w:t>tristansmeets.github.io</w:t>
-            </w:r>
+            <w:hyperlink r:id="rId13" w:history="1">
+              <w:r>
+                <w:rPr>
+                  <w:rStyle w:val="Hyperlink"/>
+                  <w:color w:val="7B3C17" w:themeColor="accent2" w:themeShade="80"/>
+                  <w:lang w:val="en-GB"/>
+                </w:rPr>
+                <w:t>https://tristansmeets.github.io/</w:t>
+              </w:r>
+            </w:hyperlink>
+            <w:bookmarkStart w:id="0" w:name="_GoBack"/>
+            <w:bookmarkEnd w:id="0"/>
           </w:p>
           <w:p>
             <w:pPr>
@@ -664,13 +684,27 @@
                 <w:lang w:val="en-GB"/>
               </w:rPr>
             </w:pPr>
-            <w:hyperlink r:id="rId12" w:history="1">
+            <w:hyperlink r:id="rId14" w:history="1">
               <w:r>
                 <w:rPr>
                   <w:rStyle w:val="Hyperlink"/>
                   <w:lang w:val="en-GB"/>
                 </w:rPr>
-                <w:t>https://www.linkedin.com/in/tristan-smeets</w:t>
+                <w:t>https:/</w:t>
+              </w:r>
+              <w:r>
+                <w:rPr>
+                  <w:rStyle w:val="Hyperlink"/>
+                  <w:lang w:val="en-GB"/>
+                </w:rPr>
+                <w:t>/</w:t>
+              </w:r>
+              <w:r>
+                <w:rPr>
+                  <w:rStyle w:val="Hyperlink"/>
+                  <w:lang w:val="en-GB"/>
+                </w:rPr>
+                <w:t>www.linkedin.com/in/tristan-smeets</w:t>
               </w:r>
             </w:hyperlink>
           </w:p>
@@ -700,13 +734,27 @@
                 <w:lang w:val="en-GB"/>
               </w:rPr>
             </w:pPr>
-            <w:hyperlink r:id="rId13" w:history="1">
+            <w:hyperlink r:id="rId15" w:history="1">
               <w:r>
                 <w:rPr>
                   <w:rStyle w:val="Hyperlink"/>
                   <w:lang w:val="en-GB"/>
                 </w:rPr>
-                <w:t>https://github.com/TristanSmeets</w:t>
+                <w:t>https://g</w:t>
+              </w:r>
+              <w:r>
+                <w:rPr>
+                  <w:rStyle w:val="Hyperlink"/>
+                  <w:lang w:val="en-GB"/>
+                </w:rPr>
+                <w:t>i</w:t>
+              </w:r>
+              <w:r>
+                <w:rPr>
+                  <w:rStyle w:val="Hyperlink"/>
+                  <w:lang w:val="en-GB"/>
+                </w:rPr>
+                <w:t>thub.com/TristanSmeets</w:t>
               </w:r>
             </w:hyperlink>
           </w:p>
@@ -1448,7 +1496,7 @@
       </w:pPr>
     </w:p>
     <w:sectPr>
-      <w:headerReference w:type="default" r:id="rId14"/>
+      <w:headerReference w:type="default" r:id="rId16"/>
       <w:pgSz w:w="11906" w:h="16838" w:code="9"/>
       <w:pgMar w:top="1296" w:right="576" w:bottom="720" w:left="576" w:header="720" w:footer="720" w:gutter="0"/>
       <w:cols w:space="720"/>
@@ -26914,6 +26962,18 @@
       <w:szCs w:val="18"/>
     </w:rPr>
   </w:style>
+  <w:style w:type="character" w:styleId="Onopgelostemelding">
+    <w:name w:val="Unresolved Mention"/>
+    <w:basedOn w:val="Standaardalinea-lettertype"/>
+    <w:uiPriority w:val="99"/>
+    <w:semiHidden/>
+    <w:unhideWhenUsed/>
+    <w:rsid w:val="00AE3A9C"/>
+    <w:rPr>
+      <w:color w:val="605E5C"/>
+      <w:shd w:val="clear" w:color="auto" w:fill="E1DFDD"/>
+    </w:rPr>
+  </w:style>
 </w:styles>
 </file>
 
@@ -27107,7 +27167,9 @@
     <w:rsid w:val="00097EE6"/>
     <w:rsid w:val="001C4597"/>
     <w:rsid w:val="00755816"/>
+    <w:rsid w:val="00772B22"/>
     <w:rsid w:val="00846ABB"/>
+    <w:rsid w:val="008B46C5"/>
     <w:rsid w:val="00976245"/>
     <w:rsid w:val="00EE6808"/>
   </w:rsids>
@@ -28070,6 +28132,14 @@
 </file>
 
 <file path=customXml/item1.xml><?xml version="1.0" encoding="utf-8"?>
+<p:properties xmlns:p="http://schemas.microsoft.com/office/2006/metadata/properties" xmlns:xsi="http://www.w3.org/2001/XMLSchema-instance" xmlns:pc="http://schemas.microsoft.com/office/infopath/2007/PartnerControls">
+  <documentManagement>
+    <MediaServiceKeyPoints xmlns="71af3243-3dd4-4a8d-8c0d-dd76da1f02a5" xsi:nil="true"/>
+  </documentManagement>
+</p:properties>
+</file>
+
+<file path=customXml/item2.xml><?xml version="1.0" encoding="utf-8"?>
 <ct:contentTypeSchema xmlns:ct="http://schemas.microsoft.com/office/2006/metadata/contentType" xmlns:ma="http://schemas.microsoft.com/office/2006/metadata/properties/metaAttributes" ct:_="" ma:_="" ma:contentTypeName="Document" ma:contentTypeID="0x01010079F111ED35F8CC479449609E8A0923A6" ma:contentTypeVersion="11" ma:contentTypeDescription="Create a new document." ma:contentTypeScope="" ma:versionID="1c2eb7a32e66fb6e4260f3771546a5e2">
   <xsd:schema xmlns:xsd="http://www.w3.org/2001/XMLSchema" xmlns:xs="http://www.w3.org/2001/XMLSchema" xmlns:p="http://schemas.microsoft.com/office/2006/metadata/properties" xmlns:ns2="71af3243-3dd4-4a8d-8c0d-dd76da1f02a5" xmlns:ns3="16c05727-aa75-4e4a-9b5f-8a80a1165891" targetNamespace="http://schemas.microsoft.com/office/2006/metadata/properties" ma:root="true" ma:fieldsID="04e1f6479c48b08974ba73b5ca973489" ns2:_="" ns3:_="">
     <xsd:import namespace="71af3243-3dd4-4a8d-8c0d-dd76da1f02a5"/>
@@ -28280,19 +28350,21 @@
 </ct:contentTypeSchema>
 </file>
 
-<file path=customXml/item2.xml><?xml version="1.0" encoding="utf-8"?>
-<p:properties xmlns:p="http://schemas.microsoft.com/office/2006/metadata/properties" xmlns:xsi="http://www.w3.org/2001/XMLSchema-instance" xmlns:pc="http://schemas.microsoft.com/office/infopath/2007/PartnerControls">
-  <documentManagement>
-    <MediaServiceKeyPoints xmlns="71af3243-3dd4-4a8d-8c0d-dd76da1f02a5" xsi:nil="true"/>
-  </documentManagement>
-</p:properties>
-</file>
-
 <file path=customXml/item3.xml><?xml version="1.0" encoding="utf-8"?>
 <b:Sources xmlns:b="http://schemas.openxmlformats.org/officeDocument/2006/bibliography" xmlns="http://schemas.openxmlformats.org/officeDocument/2006/bibliography" SelectedStyle="\APASixthEditionOfficeOnline.xsl" StyleName="APA" Version="6"/>
 </file>
 
 <file path=customXml/itemProps1.xml><?xml version="1.0" encoding="utf-8"?>
+<ds:datastoreItem xmlns:ds="http://schemas.openxmlformats.org/officeDocument/2006/customXml" ds:itemID="{DD14EC26-251D-443A-AF4F-B15D0F3B0F84}">
+  <ds:schemaRefs>
+    <ds:schemaRef ds:uri="http://schemas.microsoft.com/office/2006/metadata/properties"/>
+    <ds:schemaRef ds:uri="http://schemas.microsoft.com/office/infopath/2007/PartnerControls"/>
+    <ds:schemaRef ds:uri="71af3243-3dd4-4a8d-8c0d-dd76da1f02a5"/>
+  </ds:schemaRefs>
+</ds:datastoreItem>
+</file>
+
+<file path=customXml/itemProps2.xml><?xml version="1.0" encoding="utf-8"?>
 <ds:datastoreItem xmlns:ds="http://schemas.openxmlformats.org/officeDocument/2006/customXml" ds:itemID="{8143E149-BD72-41A7-8F13-AF59DE30D6FA}">
   <ds:schemaRefs>
     <ds:schemaRef ds:uri="http://schemas.microsoft.com/office/2006/metadata/contentType"/>
@@ -28311,18 +28383,8 @@
 </ds:datastoreItem>
 </file>
 
-<file path=customXml/itemProps2.xml><?xml version="1.0" encoding="utf-8"?>
-<ds:datastoreItem xmlns:ds="http://schemas.openxmlformats.org/officeDocument/2006/customXml" ds:itemID="{DD14EC26-251D-443A-AF4F-B15D0F3B0F84}">
-  <ds:schemaRefs>
-    <ds:schemaRef ds:uri="http://schemas.microsoft.com/office/2006/metadata/properties"/>
-    <ds:schemaRef ds:uri="http://schemas.microsoft.com/office/infopath/2007/PartnerControls"/>
-    <ds:schemaRef ds:uri="71af3243-3dd4-4a8d-8c0d-dd76da1f02a5"/>
-  </ds:schemaRefs>
-</ds:datastoreItem>
-</file>
-
 <file path=customXml/itemProps3.xml><?xml version="1.0" encoding="utf-8"?>
-<ds:datastoreItem xmlns:ds="http://schemas.openxmlformats.org/officeDocument/2006/customXml" ds:itemID="{67544118-0A9B-45B6-99A9-7A28D6146DC3}">
+<ds:datastoreItem xmlns:ds="http://schemas.openxmlformats.org/officeDocument/2006/customXml" ds:itemID="{8603F508-7BEF-4DC4-8208-1F2B92B1B36A}">
   <ds:schemaRefs>
     <ds:schemaRef ds:uri="http://schemas.openxmlformats.org/officeDocument/2006/bibliography"/>
   </ds:schemaRefs>

</xml_diff>